<commit_message>
demo migrations, seeder, factory, model -> ok
</commit_message>
<xml_diff>
--- a/doc/create-file.docx
+++ b/doc/create-file.docx
@@ -427,8 +427,17 @@
           <w:szCs w:val="23"/>
           <w:shd w:val="clear" w:color="auto" w:fill="F1F2F3"/>
         </w:rPr>
-        <w:t>auth</w:t>
-      </w:r>
+        <w:t xml:space="preserve">auth </w:t>
+      </w:r>
+    </w:p>
+    <w:p>
+      <w:pPr>
+        <w:pStyle w:val="ListParagraph"/>
+        <w:numPr>
+          <w:ilvl w:val="1"/>
+          <w:numId w:val="1"/>
+        </w:numPr>
+      </w:pPr>
       <w:r>
         <w:rPr>
           <w:rFonts w:ascii="Consolas" w:hAnsi="Consolas"/>
@@ -437,7 +446,26 @@
           <w:szCs w:val="23"/>
           <w:shd w:val="clear" w:color="auto" w:fill="F1F2F3"/>
         </w:rPr>
-        <w:t xml:space="preserve"> </w:t>
+        <w:t>để tạo ra các auth như login, resetpw, register,…</w:t>
+      </w:r>
+    </w:p>
+    <w:p>
+      <w:pPr>
+        <w:pStyle w:val="ListParagraph"/>
+        <w:numPr>
+          <w:ilvl w:val="0"/>
+          <w:numId w:val="1"/>
+        </w:numPr>
+      </w:pPr>
+      <w:r>
+        <w:rPr>
+          <w:rFonts w:ascii="Consolas" w:hAnsi="Consolas"/>
+          <w:color w:val="1B1B1B"/>
+          <w:spacing w:val="-1"/>
+          <w:shd w:val="clear" w:color="auto" w:fill="EEEEEE"/>
+        </w:rPr>
+        <w:lastRenderedPageBreak/>
+        <w:t xml:space="preserve">php artisan route:list </w:t>
       </w:r>
     </w:p>
     <w:p>
@@ -451,12 +479,29 @@
       <w:r>
         <w:rPr>
           <w:rFonts w:ascii="Consolas" w:hAnsi="Consolas"/>
-          <w:color w:val="24292E"/>
-          <w:sz w:val="23"/>
-          <w:szCs w:val="23"/>
-          <w:shd w:val="clear" w:color="auto" w:fill="F1F2F3"/>
-        </w:rPr>
-        <w:t>để tạo ra các auth như login, resetpw, register,…</w:t>
+          <w:color w:val="1B1B1B"/>
+          <w:spacing w:val="-1"/>
+          <w:shd w:val="clear" w:color="auto" w:fill="EEEEEE"/>
+        </w:rPr>
+        <w:t xml:space="preserve">là lệnh để show ra những file, tên của auth hỗ trọ </w:t>
+      </w:r>
+    </w:p>
+    <w:p>
+      <w:pPr>
+        <w:pStyle w:val="ListParagraph"/>
+        <w:numPr>
+          <w:ilvl w:val="0"/>
+          <w:numId w:val="1"/>
+        </w:numPr>
+      </w:pPr>
+      <w:r>
+        <w:rPr>
+          <w:rFonts w:ascii="Consolas" w:hAnsi="Consolas"/>
+          <w:color w:val="1B1B1B"/>
+          <w:spacing w:val="-1"/>
+          <w:shd w:val="clear" w:color="auto" w:fill="EEEEEE"/>
+        </w:rPr>
+        <w:t xml:space="preserve">php artisan make: model </w:t>
       </w:r>
       <w:bookmarkStart w:id="0" w:name="_GoBack"/>
       <w:bookmarkEnd w:id="0"/>

</xml_diff>

<commit_message>
study one database and model
</commit_message>
<xml_diff>
--- a/doc/create-file.docx
+++ b/doc/create-file.docx
@@ -181,6 +181,14 @@
         <w:pStyle w:val="ListParagraph"/>
       </w:pPr>
       <w:r>
+        <w:t>create=banking là tên table còn create_table_banking là tên file</w:t>
+      </w:r>
+    </w:p>
+    <w:p>
+      <w:pPr>
+        <w:pStyle w:val="ListParagraph"/>
+      </w:pPr>
+      <w:r>
         <w:t xml:space="preserve">create file migration </w:t>
       </w:r>
     </w:p>
@@ -252,6 +260,16 @@
         <w:pStyle w:val="ListParagraph"/>
       </w:pPr>
       <w:r>
+        <w:t>model=”App\Customer” là để user App\Customer chứ nếu ko là App\Model</w:t>
+      </w:r>
+      <w:bookmarkStart w:id="0" w:name="_GoBack"/>
+      <w:bookmarkEnd w:id="0"/>
+    </w:p>
+    <w:p>
+      <w:pPr>
+        <w:pStyle w:val="ListParagraph"/>
+      </w:pPr>
+      <w:r>
         <w:t>create file factory</w:t>
       </w:r>
     </w:p>
@@ -406,6 +424,7 @@
           <w:szCs w:val="23"/>
           <w:shd w:val="clear" w:color="auto" w:fill="F1F2F3"/>
         </w:rPr>
+        <w:lastRenderedPageBreak/>
         <w:t>php artisan make</w:t>
       </w:r>
       <w:r>
@@ -464,7 +483,6 @@
           <w:spacing w:val="-1"/>
           <w:shd w:val="clear" w:color="auto" w:fill="EEEEEE"/>
         </w:rPr>
-        <w:lastRenderedPageBreak/>
         <w:t xml:space="preserve">php artisan route:list </w:t>
       </w:r>
     </w:p>
@@ -503,8 +521,93 @@
         </w:rPr>
         <w:t xml:space="preserve">php artisan make: model </w:t>
       </w:r>
-      <w:bookmarkStart w:id="0" w:name="_GoBack"/>
-      <w:bookmarkEnd w:id="0"/>
+    </w:p>
+    <w:p>
+      <w:pPr>
+        <w:rPr>
+          <w:color w:val="FF0000"/>
+          <w:sz w:val="32"/>
+          <w:szCs w:val="32"/>
+        </w:rPr>
+      </w:pPr>
+    </w:p>
+    <w:p>
+      <w:pPr>
+        <w:pStyle w:val="ListParagraph"/>
+        <w:numPr>
+          <w:ilvl w:val="0"/>
+          <w:numId w:val="1"/>
+        </w:numPr>
+        <w:rPr>
+          <w:color w:val="FF0000"/>
+          <w:sz w:val="32"/>
+          <w:szCs w:val="32"/>
+        </w:rPr>
+      </w:pPr>
+      <w:r>
+        <w:rPr>
+          <w:color w:val="FF0000"/>
+          <w:sz w:val="32"/>
+          <w:szCs w:val="32"/>
+        </w:rPr>
+        <w:t>Model</w:t>
+      </w:r>
+    </w:p>
+    <w:p>
+      <w:pPr>
+        <w:pStyle w:val="ListParagraph"/>
+      </w:pPr>
+    </w:p>
+    <w:p>
+      <w:pPr>
+        <w:pStyle w:val="ListParagraph"/>
+        <w:numPr>
+          <w:ilvl w:val="1"/>
+          <w:numId w:val="1"/>
+        </w:numPr>
+      </w:pPr>
+      <w:r>
+        <w:t>Tạo file App/Model:</w:t>
+      </w:r>
+    </w:p>
+    <w:p>
+      <w:pPr>
+        <w:pStyle w:val="ListParagraph"/>
+        <w:numPr>
+          <w:ilvl w:val="2"/>
+          <w:numId w:val="1"/>
+        </w:numPr>
+      </w:pPr>
+      <w:r>
+        <w:t>php artisan make:model "Model\Info</w:t>
+      </w:r>
+      <w:r>
+        <w:t>”</w:t>
+      </w:r>
+    </w:p>
+    <w:p>
+      <w:pPr>
+        <w:pStyle w:val="ListParagraph"/>
+        <w:numPr>
+          <w:ilvl w:val="2"/>
+          <w:numId w:val="1"/>
+        </w:numPr>
+      </w:pPr>
+      <w:r>
+        <w:t>php artisan make:model "Model\Info"</w:t>
+      </w:r>
+      <w:r>
+        <w:t xml:space="preserve"> -m sẽ tạo thêm file migrations</w:t>
+      </w:r>
+    </w:p>
+    <w:p>
+      <w:pPr>
+        <w:pStyle w:val="ListParagraph"/>
+        <w:numPr>
+          <w:ilvl w:val="2"/>
+          <w:numId w:val="1"/>
+        </w:numPr>
+      </w:pPr>
     </w:p>
     <w:sectPr>
       <w:pgSz w:w="12240" w:h="15840"/>
@@ -545,7 +648,7 @@
         <w:rFonts w:ascii="Courier New" w:hAnsi="Courier New" w:cs="Courier New" w:hint="default"/>
       </w:rPr>
     </w:lvl>
-    <w:lvl w:ilvl="2" w:tplc="04090005" w:tentative="1">
+    <w:lvl w:ilvl="2" w:tplc="04090005">
       <w:start w:val="1"/>
       <w:numFmt w:val="bullet"/>
       <w:lvlText w:val=""/>

</xml_diff>